<commit_message>
add file phân tích(English),file Document
</commit_message>
<xml_diff>
--- a/docx/Bảng phân tích đặc tả.docx
+++ b/docx/Bảng phân tích đặc tả.docx
@@ -26,9 +26,6 @@
             <w:r>
               <w:t>Use case</w:t>
             </w:r>
-            <w:r>
-              <w:t xml:space="preserve"> 1</w:t>
-            </w:r>
           </w:p>
         </w:tc>
         <w:tc>
@@ -808,9 +805,6 @@
             <w:r>
               <w:t>Use case</w:t>
             </w:r>
-            <w:r>
-              <w:t xml:space="preserve"> 2</w:t>
-            </w:r>
           </w:p>
         </w:tc>
         <w:tc>
@@ -1355,9 +1349,6 @@
             <w:r>
               <w:t>Use case</w:t>
             </w:r>
-            <w:r>
-              <w:t xml:space="preserve"> 3</w:t>
-            </w:r>
           </w:p>
         </w:tc>
         <w:tc>
@@ -1824,9 +1815,6 @@
             <w:r>
               <w:t>Use case</w:t>
             </w:r>
-            <w:r>
-              <w:t xml:space="preserve"> 4</w:t>
-            </w:r>
           </w:p>
         </w:tc>
         <w:tc>
@@ -2341,9 +2329,6 @@
             <w:r>
               <w:t>Use case</w:t>
             </w:r>
-            <w:r>
-              <w:t xml:space="preserve"> 5</w:t>
-            </w:r>
           </w:p>
         </w:tc>
         <w:tc>
@@ -2802,9 +2787,6 @@
               <w:lastRenderedPageBreak/>
               <w:t>Use case</w:t>
             </w:r>
-            <w:r>
-              <w:t>6</w:t>
-            </w:r>
           </w:p>
         </w:tc>
         <w:tc>
@@ -3221,9 +3203,6 @@
             <w:r>
               <w:t>Use case</w:t>
             </w:r>
-            <w:r>
-              <w:t xml:space="preserve"> 7</w:t>
-            </w:r>
           </w:p>
         </w:tc>
         <w:tc>
@@ -3621,9 +3600,6 @@
             <w:r>
               <w:t>Use case</w:t>
             </w:r>
-            <w:r>
-              <w:t>8</w:t>
-            </w:r>
           </w:p>
         </w:tc>
         <w:tc>
@@ -4063,9 +4039,6 @@
             <w:r>
               <w:t>Use case</w:t>
             </w:r>
-            <w:r>
-              <w:t>9</w:t>
-            </w:r>
           </w:p>
         </w:tc>
         <w:tc>
@@ -4513,9 +4486,6 @@
             <w:r>
               <w:t>Use case</w:t>
             </w:r>
-            <w:r>
-              <w:t>10</w:t>
-            </w:r>
           </w:p>
         </w:tc>
         <w:tc>
@@ -5099,9 +5069,6 @@
             <w:r>
               <w:t>Use case</w:t>
             </w:r>
-            <w:r>
-              <w:t>11</w:t>
-            </w:r>
           </w:p>
         </w:tc>
         <w:tc>
@@ -5620,9 +5587,6 @@
             <w:r>
               <w:t>Use case</w:t>
             </w:r>
-            <w:r>
-              <w:t>12</w:t>
-            </w:r>
           </w:p>
         </w:tc>
         <w:tc>
@@ -6037,9 +6001,6 @@
             <w:r>
               <w:t>Use case</w:t>
             </w:r>
-            <w:r>
-              <w:t>13</w:t>
-            </w:r>
           </w:p>
         </w:tc>
         <w:tc>
@@ -6502,9 +6463,6 @@
             <w:r>
               <w:t>Use case</w:t>
             </w:r>
-            <w:r>
-              <w:t>14</w:t>
-            </w:r>
           </w:p>
         </w:tc>
         <w:tc>
@@ -7078,9 +7036,6 @@
             <w:r>
               <w:t>Use case</w:t>
             </w:r>
-            <w:r>
-              <w:t>151</w:t>
-            </w:r>
           </w:p>
         </w:tc>
         <w:tc>
@@ -7748,9 +7703,6 @@
             <w:r>
               <w:t>Use case</w:t>
             </w:r>
-            <w:r>
-              <w:t>16</w:t>
-            </w:r>
           </w:p>
         </w:tc>
         <w:tc>
@@ -8184,9 +8136,6 @@
             <w:r>
               <w:t>Use case</w:t>
             </w:r>
-            <w:r>
-              <w:t>17</w:t>
-            </w:r>
           </w:p>
         </w:tc>
         <w:tc>
@@ -8637,6 +8586,7 @@
                 <w:rFonts w:eastAsia="Calibri"/>
                 <w:lang w:val="vi-VN"/>
               </w:rPr>
+              <w:lastRenderedPageBreak/>
               <w:t>Luồng sự kiện phụ</w:t>
             </w:r>
           </w:p>
@@ -8756,9 +8706,6 @@
             <w:r>
               <w:t>Use case</w:t>
             </w:r>
-            <w:r>
-              <w:t>18</w:t>
-            </w:r>
           </w:p>
         </w:tc>
         <w:tc>
@@ -9217,9 +9164,6 @@
             <w:r>
               <w:t>Use case</w:t>
             </w:r>
-            <w:r>
-              <w:t>19</w:t>
-            </w:r>
           </w:p>
         </w:tc>
         <w:tc>
@@ -9606,9 +9550,6 @@
             <w:r>
               <w:t>Use case</w:t>
             </w:r>
-            <w:r>
-              <w:t>20</w:t>
-            </w:r>
           </w:p>
         </w:tc>
         <w:tc>
@@ -10048,9 +9989,6 @@
             </w:pPr>
             <w:r>
               <w:t>Use case</w:t>
-            </w:r>
-            <w:r>
-              <w:t>21</w:t>
             </w:r>
           </w:p>
         </w:tc>
@@ -10478,9 +10416,6 @@
               <w:lastRenderedPageBreak/>
               <w:t>Use case</w:t>
             </w:r>
-            <w:r>
-              <w:t>22</w:t>
-            </w:r>
           </w:p>
         </w:tc>
         <w:tc>
@@ -10845,9 +10780,6 @@
             <w:r>
               <w:t>Use case</w:t>
             </w:r>
-            <w:r>
-              <w:t>23</w:t>
-            </w:r>
           </w:p>
         </w:tc>
         <w:tc>
@@ -11230,9 +11162,6 @@
             <w:r>
               <w:t>Use case</w:t>
             </w:r>
-            <w:r>
-              <w:t>24</w:t>
-            </w:r>
           </w:p>
         </w:tc>
         <w:tc>
@@ -11641,9 +11570,6 @@
             <w:r>
               <w:t>Use case</w:t>
             </w:r>
-            <w:r>
-              <w:t>25</w:t>
-            </w:r>
           </w:p>
         </w:tc>
         <w:tc>
@@ -12008,9 +11934,6 @@
             <w:r>
               <w:t>Use case</w:t>
             </w:r>
-            <w:r>
-              <w:t>26</w:t>
-            </w:r>
           </w:p>
         </w:tc>
         <w:tc>
@@ -12413,9 +12336,6 @@
             <w:r>
               <w:t>Use case</w:t>
             </w:r>
-            <w:r>
-              <w:t>27</w:t>
-            </w:r>
           </w:p>
         </w:tc>
         <w:tc>
@@ -12794,9 +12714,6 @@
             </w:pPr>
             <w:r>
               <w:t>Use case</w:t>
-            </w:r>
-            <w:r>
-              <w:t>28</w:t>
             </w:r>
           </w:p>
         </w:tc>
@@ -19333,4 +19250,16 @@
     </a:ext>
   </a:extLst>
 </a:theme>
+</file>
+
+<file path=customXml/item1.xml><?xml version="1.0" encoding="utf-8"?>
+<b:Sources xmlns:b="http://schemas.openxmlformats.org/officeDocument/2006/bibliography" xmlns="http://schemas.openxmlformats.org/officeDocument/2006/bibliography" SelectedStyle="\APASixthEditionOfficeOnline.xsl" StyleName="APA" Version="6"/>
+</file>
+
+<file path=customXml/itemProps1.xml><?xml version="1.0" encoding="utf-8"?>
+<ds:datastoreItem xmlns:ds="http://schemas.openxmlformats.org/officeDocument/2006/customXml" ds:itemID="{9672946A-87C8-4524-8184-F50BA2F55859}">
+  <ds:schemaRefs>
+    <ds:schemaRef ds:uri="http://schemas.openxmlformats.org/officeDocument/2006/bibliography"/>
+  </ds:schemaRefs>
+</ds:datastoreItem>
 </file>
</xml_diff>